<commit_message>
Zipping now working, Word docs good
</commit_message>
<xml_diff>
--- a/controllers/examplemailoutdoco.docx
+++ b/controllers/examplemailoutdoco.docx
@@ -5,7 +5,7 @@
     <w:p/>
     <w:p>
       <w:pPr>
-        <w:spacing w:after="100"/>
+        <w:pStyle w:val="wellSpaced"/>
       </w:pPr>
       <w:r>
         <w:t xml:space="preserve">You have the chance to win these weekly prizes in December: Week 1 &amp; 3 prizes: A $250 Christmas Hamper will be drawn at 11am on Monday 9 and 23 December 2019. Week 2 &amp; 4 prizes: A $200 Bunnings Gift Card will be drawn at 11am on Monday 16 and 30 December 2019. Remember to bring in your four weekly entry coupons when visiting the venue to enter into each weekly prize draw for your chance to win. We look forward to seeing you soon. </w:t>
@@ -13,28 +13,114 @@
     </w:p>
     <w:p>
       <w:pPr>
-        <w:spacing w:after="100"/>
+        <w:pStyle w:val="wellSpaced"/>
       </w:pPr>
       <w:r>
         <w:t xml:space="preserve">Kind regards,</w:t>
       </w:r>
     </w:p>
     <w:p>
+      <w:pPr>
+        <w:pStyle w:val="wellSpacedBefore"/>
+      </w:pPr>
       <w:r>
         <w:t xml:space="preserve">Frank DiIorio</w:t>
       </w:r>
-      <w:r>
-        <w:t xml:space="preserve">test 2nd text run</w:t>
-      </w:r>
-    </w:p>
-    <w:p>
+    </w:p>
+    <w:p>
+      <w:pPr>
+        <w:pStyle w:val="noSpaced"/>
+      </w:pPr>
       <w:r>
         <w:t xml:space="preserve">President</w:t>
       </w:r>
     </w:p>
     <w:p>
+      <w:pPr>
+        <w:pStyle w:val="wellSpacedAfter"/>
+      </w:pPr>
       <w:r>
         <w:t xml:space="preserve">Abruzzo Club</w:t>
+      </w:r>
+    </w:p>
+    <w:p>
+      <w:pPr>
+        <w:pStyle w:val="Heading1"/>
+      </w:pPr>
+      <w:r>
+        <w:t xml:space="preserve">Offer 1</w:t>
+      </w:r>
+    </w:p>
+    <w:p>
+      <w:pPr>
+        <w:pStyle w:val="wellSpaced"/>
+      </w:pPr>
+      <w:r>
+        <w:t xml:space="preserve">Present this voucher to receive a complimentary drink (Glass of house wine or glass of soft drink). Only valid at Abruzzo Club between 1 to 8 December 2019. Not valid with any other offer.</w:t>
+      </w:r>
+    </w:p>
+    <w:p>
+      <w:pPr>
+        <w:pStyle w:val="Heading1"/>
+      </w:pPr>
+      <w:r>
+        <w:t xml:space="preserve">Offer 2</w:t>
+      </w:r>
+    </w:p>
+    <w:p>
+      <w:pPr>
+        <w:pStyle w:val="wellSpaced"/>
+      </w:pPr>
+      <w:r>
+        <w:t xml:space="preserve">Present this voucher to receive a complimentary drink (Glass of house wine or glass of soft drink). Only valid at Abruzzo Club between 9 to 15 December 2019. Not valid with any other offer.</w:t>
+      </w:r>
+    </w:p>
+    <w:p>
+      <w:pPr>
+        <w:pStyle w:val="Heading1"/>
+      </w:pPr>
+      <w:r>
+        <w:t xml:space="preserve">Offer 3</w:t>
+      </w:r>
+    </w:p>
+    <w:p>
+      <w:pPr>
+        <w:pStyle w:val="wellSpaced"/>
+      </w:pPr>
+      <w:r>
+        <w:t xml:space="preserve">Present this voucher to receive a complimentary drink (Glass of house wine or glass of soft drink). Only valid at Abruzzo Club between 16 to 22 December 2019. Not valid with any other offer.</w:t>
+      </w:r>
+    </w:p>
+    <w:p>
+      <w:pPr>
+        <w:pStyle w:val="Heading1"/>
+      </w:pPr>
+      <w:r>
+        <w:t xml:space="preserve">Offer 4</w:t>
+      </w:r>
+    </w:p>
+    <w:p>
+      <w:pPr>
+        <w:pStyle w:val="wellSpaced"/>
+      </w:pPr>
+      <w:r>
+        <w:t xml:space="preserve">Present this voucher to receive a complimentary drink (Glass of house wine or glass of soft drink). Only valid at Abruzzo Club between 23 to 29 December 2019. Not valid with any other offer.</w:t>
+      </w:r>
+    </w:p>
+    <w:p>
+      <w:pPr>
+        <w:pStyle w:val="Heading1"/>
+      </w:pPr>
+      <w:r>
+        <w:t xml:space="preserve">Venue Designated Page</w:t>
+      </w:r>
+    </w:p>
+    <w:p>
+      <w:pPr>
+        <w:pStyle w:val="wellSpaced"/>
+      </w:pPr>
+      <w:r>
+        <w:t xml:space="preserve">heasefay</w:t>
       </w:r>
     </w:p>
     <w:sectPr>
@@ -315,5 +401,91 @@
     <w:link w:val="FootnoteText"/>
     <w:semiHidden/>
   </w:style>
+  <w:style w:type="paragraph" w:styleId="Heading1">
+    <w:name w:val="Heading 1"/>
+    <w:pPr>
+      <w:jc w:val="left"/>
+      <w:spacing w:line="340"/>
+    </w:pPr>
+    <w:rPr>
+      <w:sz w:val="26"/>
+      <w:szCs w:val="26"/>
+      <w:b w:val="true"/>
+      <w:u w:val="single" w:color="000000"/>
+      <w:color w:val="000000"/>
+      <w:rFonts w:ascii="Calibri" w:cs="Calibri" w:eastAsia="Calibri" w:hAnsi="Calibri"/>
+    </w:rPr>
+    <w:basedOn w:val="Normal"/>
+    <w:next w:val="Normal"/>
+    <w:qFormat/>
+  </w:style>
+  <w:style w:type="paragraph" w:styleId="normalPara">
+    <w:name w:val="Normal Para"/>
+    <w:pPr>
+      <w:tabs>
+        <w:tab w:val="right" w:pos="9026"/>
+      </w:tabs>
+      <w:tabs>
+        <w:tab w:val="left" w:pos="453.543307087"/>
+      </w:tabs>
+      <w:spacing w:line="276" w:before="144" w:after="72"/>
+    </w:pPr>
+    <w:rPr>
+      <w:sz w:val="22"/>
+      <w:szCs w:val="22"/>
+      <w:rFonts w:ascii="Calibri" w:cs="Calibri" w:eastAsia="Calibri" w:hAnsi="Calibri"/>
+    </w:rPr>
+    <w:basedOn w:val="Normal"/>
+    <w:next w:val="Normal"/>
+    <w:qFormat/>
+  </w:style>
+  <w:style w:type="paragraph" w:styleId="wellSpaced">
+    <w:name w:val="Well Spaced"/>
+    <w:pPr>
+      <w:spacing w:line="240" w:before="144" w:after="144"/>
+    </w:pPr>
+    <w:rPr>
+      <w:sz w:val="22"/>
+      <w:szCs w:val="22"/>
+      <w:rFonts w:ascii="Calibri" w:cs="Calibri" w:eastAsia="Calibri" w:hAnsi="Calibri"/>
+    </w:rPr>
+    <w:basedOn w:val="Normal"/>
+  </w:style>
+  <w:style w:type="paragraph" w:styleId="wellSpacedAfter">
+    <w:name w:val="Well Spaced After"/>
+    <w:pPr>
+      <w:spacing w:line="240" w:after="144"/>
+    </w:pPr>
+    <w:rPr>
+      <w:sz w:val="22"/>
+      <w:szCs w:val="22"/>
+      <w:rFonts w:ascii="Calibri" w:cs="Calibri" w:eastAsia="Calibri" w:hAnsi="Calibri"/>
+    </w:rPr>
+    <w:basedOn w:val="Normal"/>
+  </w:style>
+  <w:style w:type="paragraph" w:styleId="wellSpacedBefore">
+    <w:name w:val="Well Spaced Before"/>
+    <w:pPr>
+      <w:spacing w:line="240" w:before="144"/>
+    </w:pPr>
+    <w:rPr>
+      <w:sz w:val="22"/>
+      <w:szCs w:val="22"/>
+      <w:rFonts w:ascii="Calibri" w:cs="Calibri" w:eastAsia="Calibri" w:hAnsi="Calibri"/>
+    </w:rPr>
+    <w:basedOn w:val="Normal"/>
+  </w:style>
+  <w:style w:type="paragraph" w:styleId="noSpaced">
+    <w:name w:val="No Spaced"/>
+    <w:pPr>
+      <w:spacing w:line="240"/>
+    </w:pPr>
+    <w:rPr>
+      <w:sz w:val="22"/>
+      <w:szCs w:val="22"/>
+      <w:rFonts w:ascii="Calibri" w:cs="Calibri" w:eastAsia="Calibri" w:hAnsi="Calibri"/>
+    </w:rPr>
+    <w:basedOn w:val="Normal"/>
+  </w:style>
 </w:styles>
 </file>
</xml_diff>